<commit_message>
add shrub contrast datasheet
</commit_message>
<xml_diff>
--- a/Protocol.docx
+++ b/Protocol.docx
@@ -157,10 +157,7 @@
     <w:p/>
     <w:p>
       <w:r>
-        <w:t xml:space="preserve">30 shrub open pairs per shrub species per site (most dominant: </w:t>
-      </w:r>
-      <w:r>
-        <w:t xml:space="preserve">Ephedra, </w:t>
+        <w:t xml:space="preserve">30 shrub open pairs per shrub species per site (most dominant: Ephedra, </w:t>
       </w:r>
       <w:proofErr w:type="spellStart"/>
       <w:r>
@@ -179,42 +176,822 @@
         <w:t>)</w:t>
       </w:r>
     </w:p>
-    <w:p>
-      <w:r>
-        <w:t>Chose shrubs using transects. Open areas 2+ m away. North side of shrubs.</w:t>
-      </w:r>
-    </w:p>
-    <w:p>
-      <w:r>
-        <w:t>In each microsite record: Plant height,</w:t>
-      </w:r>
-      <w:r>
-        <w:t xml:space="preserve"> (more variables).</w:t>
-      </w:r>
-    </w:p>
-    <w:p>
-      <w:r>
-        <w:rPr>
-          <w:b/>
-        </w:rPr>
-        <w:t>Burrows:</w:t>
-      </w:r>
-      <w:r>
-        <w:t xml:space="preserve"> presence/absence, #, entrance diameter x, y. </w:t>
-      </w:r>
-    </w:p>
-    <w:p>
-      <w:r>
-        <w:t xml:space="preserve">Shrub x, y, z. </w:t>
-      </w:r>
-      <w:r>
-        <w:t xml:space="preserve">Species. </w:t>
-      </w:r>
-    </w:p>
+    <w:p/>
+    <w:tbl>
+      <w:tblPr>
+        <w:tblW w:w="0" w:type="auto"/>
+        <w:tblCellSpacing w:w="15" w:type="dxa"/>
+        <w:tblCellMar>
+          <w:top w:w="15" w:type="dxa"/>
+          <w:left w:w="15" w:type="dxa"/>
+          <w:bottom w:w="15" w:type="dxa"/>
+          <w:right w:w="15" w:type="dxa"/>
+        </w:tblCellMar>
+        <w:tblLook w:val="04A0" w:firstRow="1" w:lastRow="0" w:firstColumn="1" w:lastColumn="0" w:noHBand="0" w:noVBand="1"/>
+      </w:tblPr>
+      <w:tblGrid>
+        <w:gridCol w:w="1302"/>
+        <w:gridCol w:w="8058"/>
+      </w:tblGrid>
+      <w:tr>
+        <w:trPr>
+          <w:tblCellSpacing w:w="15" w:type="dxa"/>
+        </w:trPr>
+        <w:tc>
+          <w:tcPr>
+            <w:tcW w:w="0" w:type="auto"/>
+            <w:vAlign w:val="center"/>
+            <w:hideMark/>
+          </w:tcPr>
+          <w:p>
+            <w:pPr>
+              <w:spacing w:after="0" w:line="240" w:lineRule="auto"/>
+              <w:rPr>
+                <w:rFonts w:eastAsia="Times New Roman"/>
+              </w:rPr>
+            </w:pPr>
+            <w:r>
+              <w:rPr>
+                <w:rFonts w:eastAsia="Times New Roman"/>
+              </w:rPr>
+              <w:t>x</w:t>
+            </w:r>
+          </w:p>
+        </w:tc>
+        <w:tc>
+          <w:tcPr>
+            <w:tcW w:w="0" w:type="auto"/>
+            <w:vAlign w:val="center"/>
+            <w:hideMark/>
+          </w:tcPr>
+          <w:p>
+            <w:pPr>
+              <w:spacing w:after="0" w:line="240" w:lineRule="auto"/>
+              <w:rPr>
+                <w:rFonts w:eastAsia="Times New Roman"/>
+              </w:rPr>
+            </w:pPr>
+            <w:r>
+              <w:rPr>
+                <w:rFonts w:eastAsia="Times New Roman"/>
+              </w:rPr>
+              <w:t>x1 - was measured as the longest diameter of the shrub plant</w:t>
+            </w:r>
+          </w:p>
+        </w:tc>
+      </w:tr>
+      <w:tr>
+        <w:trPr>
+          <w:tblCellSpacing w:w="15" w:type="dxa"/>
+        </w:trPr>
+        <w:tc>
+          <w:tcPr>
+            <w:tcW w:w="0" w:type="auto"/>
+            <w:vAlign w:val="center"/>
+            <w:hideMark/>
+          </w:tcPr>
+          <w:p>
+            <w:pPr>
+              <w:spacing w:after="0" w:line="240" w:lineRule="auto"/>
+              <w:rPr>
+                <w:rFonts w:eastAsia="Times New Roman"/>
+              </w:rPr>
+            </w:pPr>
+            <w:r>
+              <w:rPr>
+                <w:rFonts w:eastAsia="Times New Roman"/>
+              </w:rPr>
+              <w:t>x</w:t>
+            </w:r>
+          </w:p>
+        </w:tc>
+        <w:tc>
+          <w:tcPr>
+            <w:tcW w:w="0" w:type="auto"/>
+            <w:vAlign w:val="center"/>
+            <w:hideMark/>
+          </w:tcPr>
+          <w:p>
+            <w:pPr>
+              <w:spacing w:after="0" w:line="240" w:lineRule="auto"/>
+              <w:rPr>
+                <w:rFonts w:eastAsia="Times New Roman"/>
+              </w:rPr>
+            </w:pPr>
+            <w:r>
+              <w:rPr>
+                <w:rFonts w:eastAsia="Times New Roman"/>
+              </w:rPr>
+              <w:t>x2 - was the diameter directly perpendicular to diameter x1</w:t>
+            </w:r>
+          </w:p>
+        </w:tc>
+      </w:tr>
+      <w:tr>
+        <w:trPr>
+          <w:tblCellSpacing w:w="15" w:type="dxa"/>
+        </w:trPr>
+        <w:tc>
+          <w:tcPr>
+            <w:tcW w:w="0" w:type="auto"/>
+            <w:vAlign w:val="center"/>
+            <w:hideMark/>
+          </w:tcPr>
+          <w:p>
+            <w:pPr>
+              <w:spacing w:after="0" w:line="240" w:lineRule="auto"/>
+              <w:rPr>
+                <w:rFonts w:eastAsia="Times New Roman"/>
+              </w:rPr>
+            </w:pPr>
+            <w:r>
+              <w:rPr>
+                <w:rFonts w:eastAsia="Times New Roman"/>
+              </w:rPr>
+              <w:t>h</w:t>
+            </w:r>
+          </w:p>
+        </w:tc>
+        <w:tc>
+          <w:tcPr>
+            <w:tcW w:w="0" w:type="auto"/>
+            <w:vAlign w:val="center"/>
+            <w:hideMark/>
+          </w:tcPr>
+          <w:p>
+            <w:pPr>
+              <w:spacing w:after="0" w:line="240" w:lineRule="auto"/>
+              <w:rPr>
+                <w:rFonts w:eastAsia="Times New Roman"/>
+              </w:rPr>
+            </w:pPr>
+            <w:r>
+              <w:rPr>
+                <w:rFonts w:eastAsia="Times New Roman"/>
+              </w:rPr>
+              <w:t>h - was measured as the tallest branch with leaves</w:t>
+            </w:r>
+          </w:p>
+        </w:tc>
+      </w:tr>
+      <w:tr>
+        <w:trPr>
+          <w:tblCellSpacing w:w="15" w:type="dxa"/>
+        </w:trPr>
+        <w:tc>
+          <w:tcPr>
+            <w:tcW w:w="0" w:type="auto"/>
+            <w:vAlign w:val="center"/>
+            <w:hideMark/>
+          </w:tcPr>
+          <w:p>
+            <w:pPr>
+              <w:spacing w:after="0" w:line="240" w:lineRule="auto"/>
+              <w:rPr>
+                <w:rFonts w:eastAsia="Times New Roman"/>
+              </w:rPr>
+            </w:pPr>
+            <w:r>
+              <w:rPr>
+                <w:rFonts w:eastAsia="Times New Roman"/>
+              </w:rPr>
+              <w:t>methods</w:t>
+            </w:r>
+          </w:p>
+        </w:tc>
+        <w:tc>
+          <w:tcPr>
+            <w:tcW w:w="0" w:type="auto"/>
+            <w:vAlign w:val="center"/>
+            <w:hideMark/>
+          </w:tcPr>
+          <w:p>
+            <w:pPr>
+              <w:spacing w:after="0" w:line="240" w:lineRule="auto"/>
+              <w:rPr>
+                <w:rFonts w:eastAsia="Times New Roman"/>
+              </w:rPr>
+            </w:pPr>
+            <w:r>
+              <w:rPr>
+                <w:rFonts w:eastAsia="Times New Roman"/>
+              </w:rPr>
+              <w:t>Quadrat sampling was conducted with a 50 cm X 50 cm quadrat construction from white PVC pipe</w:t>
+            </w:r>
+          </w:p>
+        </w:tc>
+      </w:tr>
+      <w:tr>
+        <w:trPr>
+          <w:tblCellSpacing w:w="15" w:type="dxa"/>
+        </w:trPr>
+        <w:tc>
+          <w:tcPr>
+            <w:tcW w:w="0" w:type="auto"/>
+            <w:vAlign w:val="center"/>
+            <w:hideMark/>
+          </w:tcPr>
+          <w:p>
+            <w:pPr>
+              <w:spacing w:after="0" w:line="240" w:lineRule="auto"/>
+              <w:rPr>
+                <w:rFonts w:eastAsia="Times New Roman"/>
+              </w:rPr>
+            </w:pPr>
+            <w:r>
+              <w:rPr>
+                <w:rFonts w:eastAsia="Times New Roman"/>
+              </w:rPr>
+              <w:t>methods</w:t>
+            </w:r>
+          </w:p>
+        </w:tc>
+        <w:tc>
+          <w:tcPr>
+            <w:tcW w:w="0" w:type="auto"/>
+            <w:vAlign w:val="center"/>
+            <w:hideMark/>
+          </w:tcPr>
+          <w:p>
+            <w:pPr>
+              <w:spacing w:after="0" w:line="240" w:lineRule="auto"/>
+              <w:rPr>
+                <w:rFonts w:eastAsia="Times New Roman"/>
+              </w:rPr>
+            </w:pPr>
+            <w:r>
+              <w:rPr>
+                <w:rFonts w:eastAsia="Times New Roman"/>
+              </w:rPr>
+              <w:t>Shrubs for each site were chosen within ten meters of one another in a generally linear pattern</w:t>
+            </w:r>
+          </w:p>
+        </w:tc>
+      </w:tr>
+      <w:tr>
+        <w:trPr>
+          <w:tblCellSpacing w:w="15" w:type="dxa"/>
+        </w:trPr>
+        <w:tc>
+          <w:tcPr>
+            <w:tcW w:w="0" w:type="auto"/>
+            <w:vAlign w:val="center"/>
+            <w:hideMark/>
+          </w:tcPr>
+          <w:p>
+            <w:pPr>
+              <w:spacing w:after="0" w:line="240" w:lineRule="auto"/>
+              <w:rPr>
+                <w:rFonts w:eastAsia="Times New Roman"/>
+              </w:rPr>
+            </w:pPr>
+            <w:r>
+              <w:rPr>
+                <w:rFonts w:eastAsia="Times New Roman"/>
+              </w:rPr>
+              <w:t>methods</w:t>
+            </w:r>
+          </w:p>
+        </w:tc>
+        <w:tc>
+          <w:tcPr>
+            <w:tcW w:w="0" w:type="auto"/>
+            <w:vAlign w:val="center"/>
+            <w:hideMark/>
+          </w:tcPr>
+          <w:p>
+            <w:pPr>
+              <w:spacing w:after="0" w:line="240" w:lineRule="auto"/>
+              <w:rPr>
+                <w:rFonts w:eastAsia="Times New Roman"/>
+              </w:rPr>
+            </w:pPr>
+            <w:r>
+              <w:rPr>
+                <w:rFonts w:eastAsia="Times New Roman"/>
+              </w:rPr>
+              <w:t>Open plots were placed approximately two meters from the shrub exterior</w:t>
+            </w:r>
+          </w:p>
+        </w:tc>
+      </w:tr>
+      <w:tr>
+        <w:trPr>
+          <w:tblCellSpacing w:w="15" w:type="dxa"/>
+        </w:trPr>
+        <w:tc>
+          <w:tcPr>
+            <w:tcW w:w="0" w:type="auto"/>
+            <w:vAlign w:val="center"/>
+            <w:hideMark/>
+          </w:tcPr>
+          <w:p>
+            <w:pPr>
+              <w:spacing w:after="0" w:line="240" w:lineRule="auto"/>
+              <w:rPr>
+                <w:rFonts w:eastAsia="Times New Roman"/>
+              </w:rPr>
+            </w:pPr>
+            <w:r>
+              <w:rPr>
+                <w:rFonts w:eastAsia="Times New Roman"/>
+              </w:rPr>
+              <w:t>methods</w:t>
+            </w:r>
+          </w:p>
+        </w:tc>
+        <w:tc>
+          <w:tcPr>
+            <w:tcW w:w="0" w:type="auto"/>
+            <w:vAlign w:val="center"/>
+            <w:hideMark/>
+          </w:tcPr>
+          <w:p>
+            <w:pPr>
+              <w:spacing w:after="0" w:line="240" w:lineRule="auto"/>
+              <w:rPr>
+                <w:rFonts w:eastAsia="Times New Roman"/>
+              </w:rPr>
+            </w:pPr>
+            <w:r>
+              <w:rPr>
+                <w:rFonts w:eastAsia="Times New Roman"/>
+              </w:rPr>
+              <w:t>Quadrats were placed close to the base of the shrub plant such that it was underneath as much of shrub cover as possible.</w:t>
+            </w:r>
+          </w:p>
+        </w:tc>
+      </w:tr>
+      <w:tr>
+        <w:trPr>
+          <w:tblCellSpacing w:w="15" w:type="dxa"/>
+        </w:trPr>
+        <w:tc>
+          <w:tcPr>
+            <w:tcW w:w="0" w:type="auto"/>
+            <w:vAlign w:val="center"/>
+            <w:hideMark/>
+          </w:tcPr>
+          <w:p>
+            <w:pPr>
+              <w:spacing w:after="0" w:line="240" w:lineRule="auto"/>
+              <w:rPr>
+                <w:rFonts w:eastAsia="Times New Roman"/>
+              </w:rPr>
+            </w:pPr>
+            <w:r>
+              <w:rPr>
+                <w:rFonts w:eastAsia="Times New Roman"/>
+              </w:rPr>
+              <w:t>methods</w:t>
+            </w:r>
+          </w:p>
+        </w:tc>
+        <w:tc>
+          <w:tcPr>
+            <w:tcW w:w="0" w:type="auto"/>
+            <w:vAlign w:val="center"/>
+            <w:hideMark/>
+          </w:tcPr>
+          <w:p>
+            <w:pPr>
+              <w:spacing w:after="0" w:line="240" w:lineRule="auto"/>
+              <w:rPr>
+                <w:rFonts w:eastAsia="Times New Roman"/>
+              </w:rPr>
+            </w:pPr>
+            <w:r>
+              <w:rPr>
+                <w:rFonts w:eastAsia="Times New Roman"/>
+              </w:rPr>
+              <w:t>Two soil cores 5 cm in depth were taken at all shrub/open pairs and place into separate coin envelopes.</w:t>
+            </w:r>
+          </w:p>
+        </w:tc>
+      </w:tr>
+      <w:tr>
+        <w:trPr>
+          <w:tblCellSpacing w:w="15" w:type="dxa"/>
+        </w:trPr>
+        <w:tc>
+          <w:tcPr>
+            <w:tcW w:w="0" w:type="auto"/>
+            <w:vAlign w:val="center"/>
+            <w:hideMark/>
+          </w:tcPr>
+          <w:p>
+            <w:pPr>
+              <w:spacing w:after="0" w:line="240" w:lineRule="auto"/>
+              <w:rPr>
+                <w:rFonts w:eastAsia="Times New Roman"/>
+              </w:rPr>
+            </w:pPr>
+            <w:r>
+              <w:rPr>
+                <w:rFonts w:eastAsia="Times New Roman"/>
+              </w:rPr>
+              <w:t>methods</w:t>
+            </w:r>
+          </w:p>
+        </w:tc>
+        <w:tc>
+          <w:tcPr>
+            <w:tcW w:w="0" w:type="auto"/>
+            <w:vAlign w:val="center"/>
+            <w:hideMark/>
+          </w:tcPr>
+          <w:p>
+            <w:pPr>
+              <w:spacing w:after="0" w:line="240" w:lineRule="auto"/>
+              <w:rPr>
+                <w:rFonts w:eastAsia="Times New Roman"/>
+              </w:rPr>
+            </w:pPr>
+            <w:r>
+              <w:rPr>
+                <w:rFonts w:eastAsia="Times New Roman"/>
+              </w:rPr>
+              <w:t>Shrub cores were taken close to shrub base and open cores were taken in center.</w:t>
+            </w:r>
+          </w:p>
+        </w:tc>
+      </w:tr>
+      <w:tr>
+        <w:trPr>
+          <w:tblCellSpacing w:w="15" w:type="dxa"/>
+        </w:trPr>
+        <w:tc>
+          <w:tcPr>
+            <w:tcW w:w="0" w:type="auto"/>
+            <w:vAlign w:val="center"/>
+            <w:hideMark/>
+          </w:tcPr>
+          <w:p>
+            <w:pPr>
+              <w:spacing w:after="0" w:line="240" w:lineRule="auto"/>
+              <w:rPr>
+                <w:rFonts w:eastAsia="Times New Roman"/>
+              </w:rPr>
+            </w:pPr>
+            <w:r>
+              <w:rPr>
+                <w:rFonts w:eastAsia="Times New Roman"/>
+              </w:rPr>
+              <w:t xml:space="preserve"># </w:t>
+            </w:r>
+            <w:proofErr w:type="spellStart"/>
+            <w:r>
+              <w:rPr>
+                <w:rFonts w:eastAsia="Times New Roman"/>
+              </w:rPr>
+              <w:t>sp</w:t>
+            </w:r>
+            <w:proofErr w:type="spellEnd"/>
+          </w:p>
+        </w:tc>
+        <w:tc>
+          <w:tcPr>
+            <w:tcW w:w="0" w:type="auto"/>
+            <w:vAlign w:val="center"/>
+            <w:hideMark/>
+          </w:tcPr>
+          <w:p>
+            <w:pPr>
+              <w:spacing w:after="0" w:line="240" w:lineRule="auto"/>
+              <w:rPr>
+                <w:rFonts w:eastAsia="Times New Roman"/>
+              </w:rPr>
+            </w:pPr>
+            <w:r>
+              <w:rPr>
+                <w:rFonts w:eastAsia="Times New Roman"/>
+              </w:rPr>
+              <w:t>Plant species were delineated during the first sampling event by visually obvious differences</w:t>
+            </w:r>
+          </w:p>
+        </w:tc>
+      </w:tr>
+      <w:tr>
+        <w:trPr>
+          <w:tblCellSpacing w:w="15" w:type="dxa"/>
+        </w:trPr>
+        <w:tc>
+          <w:tcPr>
+            <w:tcW w:w="0" w:type="auto"/>
+            <w:vAlign w:val="center"/>
+            <w:hideMark/>
+          </w:tcPr>
+          <w:p>
+            <w:pPr>
+              <w:spacing w:after="0" w:line="240" w:lineRule="auto"/>
+              <w:rPr>
+                <w:rFonts w:eastAsia="Times New Roman"/>
+              </w:rPr>
+            </w:pPr>
+            <w:r>
+              <w:rPr>
+                <w:rFonts w:eastAsia="Times New Roman"/>
+              </w:rPr>
+              <w:t>total seed mass</w:t>
+            </w:r>
+          </w:p>
+        </w:tc>
+        <w:tc>
+          <w:tcPr>
+            <w:tcW w:w="0" w:type="auto"/>
+            <w:vAlign w:val="center"/>
+            <w:hideMark/>
+          </w:tcPr>
+          <w:p>
+            <w:pPr>
+              <w:spacing w:after="0" w:line="240" w:lineRule="auto"/>
+              <w:rPr>
+                <w:rFonts w:eastAsia="Times New Roman"/>
+              </w:rPr>
+            </w:pPr>
+            <w:r>
+              <w:rPr>
+                <w:rFonts w:eastAsia="Times New Roman"/>
+              </w:rPr>
+              <w:t>mass of seeds/mass of sand</w:t>
+            </w:r>
+          </w:p>
+        </w:tc>
+      </w:tr>
+      <w:tr>
+        <w:trPr>
+          <w:tblCellSpacing w:w="15" w:type="dxa"/>
+        </w:trPr>
+        <w:tc>
+          <w:tcPr>
+            <w:tcW w:w="0" w:type="auto"/>
+            <w:vAlign w:val="center"/>
+            <w:hideMark/>
+          </w:tcPr>
+          <w:p>
+            <w:pPr>
+              <w:spacing w:after="0" w:line="240" w:lineRule="auto"/>
+              <w:rPr>
+                <w:rFonts w:eastAsia="Times New Roman"/>
+              </w:rPr>
+            </w:pPr>
+            <w:r>
+              <w:rPr>
+                <w:rFonts w:eastAsia="Times New Roman"/>
+              </w:rPr>
+              <w:t>2013 census</w:t>
+            </w:r>
+          </w:p>
+        </w:tc>
+        <w:tc>
+          <w:tcPr>
+            <w:tcW w:w="0" w:type="auto"/>
+            <w:vAlign w:val="center"/>
+            <w:hideMark/>
+          </w:tcPr>
+          <w:p>
+            <w:pPr>
+              <w:spacing w:after="0" w:line="240" w:lineRule="auto"/>
+              <w:rPr>
+                <w:rFonts w:eastAsia="Times New Roman"/>
+              </w:rPr>
+            </w:pPr>
+            <w:r>
+              <w:rPr>
+                <w:rFonts w:eastAsia="Times New Roman"/>
+              </w:rPr>
+              <w:t>1 = Jan 20, 2 = Feb 20</w:t>
+            </w:r>
+          </w:p>
+        </w:tc>
+      </w:tr>
+      <w:tr>
+        <w:trPr>
+          <w:tblCellSpacing w:w="15" w:type="dxa"/>
+        </w:trPr>
+        <w:tc>
+          <w:tcPr>
+            <w:tcW w:w="0" w:type="auto"/>
+            <w:vAlign w:val="center"/>
+            <w:hideMark/>
+          </w:tcPr>
+          <w:p>
+            <w:pPr>
+              <w:spacing w:after="0" w:line="240" w:lineRule="auto"/>
+              <w:rPr>
+                <w:rFonts w:eastAsia="Times New Roman"/>
+              </w:rPr>
+            </w:pPr>
+            <w:r>
+              <w:rPr>
+                <w:rFonts w:eastAsia="Times New Roman"/>
+              </w:rPr>
+              <w:t>2014 census</w:t>
+            </w:r>
+          </w:p>
+        </w:tc>
+        <w:tc>
+          <w:tcPr>
+            <w:tcW w:w="0" w:type="auto"/>
+            <w:vAlign w:val="center"/>
+            <w:hideMark/>
+          </w:tcPr>
+          <w:p>
+            <w:pPr>
+              <w:spacing w:after="0" w:line="240" w:lineRule="auto"/>
+              <w:rPr>
+                <w:rFonts w:eastAsia="Times New Roman"/>
+              </w:rPr>
+            </w:pPr>
+            <w:r>
+              <w:rPr>
+                <w:rFonts w:eastAsia="Times New Roman"/>
+              </w:rPr>
+              <w:t>3 = Mar 25, 28</w:t>
+            </w:r>
+          </w:p>
+        </w:tc>
+      </w:tr>
+      <w:tr>
+        <w:trPr>
+          <w:tblCellSpacing w:w="15" w:type="dxa"/>
+        </w:trPr>
+        <w:tc>
+          <w:tcPr>
+            <w:tcW w:w="0" w:type="auto"/>
+            <w:vAlign w:val="center"/>
+            <w:hideMark/>
+          </w:tcPr>
+          <w:p>
+            <w:pPr>
+              <w:spacing w:after="0" w:line="240" w:lineRule="auto"/>
+              <w:rPr>
+                <w:rFonts w:eastAsia="Times New Roman"/>
+              </w:rPr>
+            </w:pPr>
+            <w:r>
+              <w:rPr>
+                <w:rFonts w:eastAsia="Times New Roman"/>
+              </w:rPr>
+              <w:t>2015 census</w:t>
+            </w:r>
+          </w:p>
+        </w:tc>
+        <w:tc>
+          <w:tcPr>
+            <w:tcW w:w="0" w:type="auto"/>
+            <w:vAlign w:val="center"/>
+            <w:hideMark/>
+          </w:tcPr>
+          <w:p>
+            <w:pPr>
+              <w:spacing w:after="0" w:line="240" w:lineRule="auto"/>
+              <w:rPr>
+                <w:rFonts w:eastAsia="Times New Roman"/>
+              </w:rPr>
+            </w:pPr>
+            <w:r>
+              <w:rPr>
+                <w:rFonts w:eastAsia="Times New Roman"/>
+              </w:rPr>
+              <w:t>March</w:t>
+            </w:r>
+          </w:p>
+        </w:tc>
+      </w:tr>
+      <w:tr>
+        <w:trPr>
+          <w:tblCellSpacing w:w="15" w:type="dxa"/>
+        </w:trPr>
+        <w:tc>
+          <w:tcPr>
+            <w:tcW w:w="0" w:type="auto"/>
+            <w:vAlign w:val="center"/>
+            <w:hideMark/>
+          </w:tcPr>
+          <w:p>
+            <w:pPr>
+              <w:spacing w:after="0" w:line="240" w:lineRule="auto"/>
+              <w:rPr>
+                <w:rFonts w:eastAsia="Times New Roman"/>
+              </w:rPr>
+            </w:pPr>
+            <w:r>
+              <w:rPr>
+                <w:rFonts w:eastAsia="Times New Roman"/>
+              </w:rPr>
+              <w:t>2016 census</w:t>
+            </w:r>
+          </w:p>
+        </w:tc>
+        <w:tc>
+          <w:tcPr>
+            <w:tcW w:w="0" w:type="auto"/>
+            <w:vAlign w:val="center"/>
+            <w:hideMark/>
+          </w:tcPr>
+          <w:p>
+            <w:pPr>
+              <w:spacing w:after="0" w:line="240" w:lineRule="auto"/>
+              <w:rPr>
+                <w:rFonts w:eastAsia="Times New Roman"/>
+              </w:rPr>
+            </w:pPr>
+            <w:r>
+              <w:rPr>
+                <w:rFonts w:eastAsia="Times New Roman"/>
+              </w:rPr>
+              <w:t>March</w:t>
+            </w:r>
+          </w:p>
+        </w:tc>
+      </w:tr>
+      <w:tr>
+        <w:trPr>
+          <w:tblCellSpacing w:w="15" w:type="dxa"/>
+        </w:trPr>
+        <w:tc>
+          <w:tcPr>
+            <w:tcW w:w="0" w:type="auto"/>
+            <w:vAlign w:val="center"/>
+            <w:hideMark/>
+          </w:tcPr>
+          <w:p>
+            <w:pPr>
+              <w:spacing w:after="0" w:line="240" w:lineRule="auto"/>
+              <w:rPr>
+                <w:rFonts w:eastAsia="Times New Roman"/>
+              </w:rPr>
+            </w:pPr>
+            <w:r>
+              <w:rPr>
+                <w:rFonts w:eastAsia="Times New Roman"/>
+              </w:rPr>
+              <w:t>2017 census</w:t>
+            </w:r>
+          </w:p>
+        </w:tc>
+        <w:tc>
+          <w:tcPr>
+            <w:tcW w:w="0" w:type="auto"/>
+            <w:vAlign w:val="center"/>
+            <w:hideMark/>
+          </w:tcPr>
+          <w:p>
+            <w:pPr>
+              <w:spacing w:after="0" w:line="240" w:lineRule="auto"/>
+              <w:rPr>
+                <w:rFonts w:eastAsia="Times New Roman"/>
+              </w:rPr>
+            </w:pPr>
+            <w:r>
+              <w:rPr>
+                <w:rFonts w:eastAsia="Times New Roman"/>
+              </w:rPr>
+              <w:t>April</w:t>
+            </w:r>
+          </w:p>
+        </w:tc>
+      </w:tr>
+    </w:tbl>
     <w:p>
       <w:bookmarkStart w:id="0" w:name="_GoBack"/>
       <w:bookmarkEnd w:id="0"/>
     </w:p>
+    <w:p>
+      <w:r>
+        <w:t>Chose shrubs using transects. Open areas 2+ m away. North side of shrubs.</w:t>
+      </w:r>
+    </w:p>
+    <w:p>
+      <w:r>
+        <w:t>In each microsite record: Plant height,</w:t>
+      </w:r>
+      <w:r>
+        <w:t xml:space="preserve"> (more variables).</w:t>
+      </w:r>
+    </w:p>
+    <w:p>
+      <w:r>
+        <w:rPr>
+          <w:b/>
+        </w:rPr>
+        <w:t>Burrows:</w:t>
+      </w:r>
+      <w:r>
+        <w:t xml:space="preserve"> presence/absence, #, entrance diameter x, y. </w:t>
+      </w:r>
+    </w:p>
+    <w:p>
+      <w:r>
+        <w:lastRenderedPageBreak/>
+        <w:t xml:space="preserve">Shrub x, y, z. </w:t>
+      </w:r>
+      <w:r>
+        <w:t xml:space="preserve">Species. </w:t>
+      </w:r>
+    </w:p>
+    <w:p/>
     <w:p>
       <w:r>
         <w:t xml:space="preserve">Clip RDM near ground within transect. Place over beat sheet and shake out arthropods for 30 seconds. Collect arthropods and place in vials. </w:t>

</xml_diff>